<commit_message>
rapihin laporan sedikit + final commit
</commit_message>
<xml_diff>
--- a/doc/43_LaporanTugasBesar2IF2123_sabeb.docx
+++ b/doc/43_LaporanTugasBesar2IF2123_sabeb.docx
@@ -3153,25 +3153,7 @@
           <w:sz w:val="24"/>
           <w:szCs w:val="24"/>
         </w:rPr>
-        <w:t xml:space="preserve"> lalu terdapat dua fungsi atau </w:t>
-      </w:r>
-      <w:r>
-        <w:rPr>
-          <w:rFonts w:ascii="Arial" w:hAnsi="Arial" w:cs="Arial"/>
-          <w:i/>
-          <w:iCs/>
-          <w:sz w:val="24"/>
-          <w:szCs w:val="24"/>
-        </w:rPr>
-        <w:t>method</w:t>
-      </w:r>
-      <w:r>
-        <w:rPr>
-          <w:rFonts w:ascii="Arial" w:hAnsi="Arial" w:cs="Arial"/>
-          <w:sz w:val="24"/>
-          <w:szCs w:val="24"/>
-        </w:rPr>
-        <w:t xml:space="preserve"> utama dalam file ini yaitu:</w:t>
+        <w:t xml:space="preserve"> lalu terdapat dua fungsi utama dalam file ini yaitu:</w:t>
       </w:r>
     </w:p>
     <w:p>
@@ -3941,7 +3923,17 @@
           <w:sz w:val="24"/>
           <w:szCs w:val="24"/>
         </w:rPr>
-        <w:t xml:space="preserve">Fungsi yang terakhir pada file Read.py adalah fungsi </w:t>
+        <w:t>Fungsi yang terakhir pada file R</w:t>
+      </w:r>
+      <w:bookmarkStart w:id="7" w:name="_GoBack"/>
+      <w:bookmarkEnd w:id="7"/>
+      <w:r>
+        <w:rPr>
+          <w:rFonts w:ascii="Arial" w:hAnsi="Arial" w:cs="Arial"/>
+          <w:sz w:val="24"/>
+          <w:szCs w:val="24"/>
+        </w:rPr>
+        <w:t xml:space="preserve">ead.py adalah fungsi </w:t>
       </w:r>
       <w:r>
         <w:rPr>
@@ -3959,7 +3951,23 @@
           <w:sz w:val="24"/>
           <w:szCs w:val="24"/>
         </w:rPr>
-        <w:t xml:space="preserve"> yang berguna untuk mengubah kalimat string menjadi sebuah list of string yang dipisahkan per-karakter.</w:t>
+        <w:t xml:space="preserve"> yang berguna untuk mengubah kalimat string menjadi sebuah list of string yang dipisahkan per-k</w:t>
+      </w:r>
+      <w:r>
+        <w:rPr>
+          <w:rFonts w:ascii="Arial" w:hAnsi="Arial" w:cs="Arial"/>
+          <w:sz w:val="24"/>
+          <w:szCs w:val="24"/>
+        </w:rPr>
+        <w:t>ata</w:t>
+      </w:r>
+      <w:r>
+        <w:rPr>
+          <w:rFonts w:ascii="Arial" w:hAnsi="Arial" w:cs="Arial"/>
+          <w:sz w:val="24"/>
+          <w:szCs w:val="24"/>
+        </w:rPr>
+        <w:t>.</w:t>
       </w:r>
     </w:p>
     <w:p>
@@ -4101,7 +4109,7 @@
           <w:sz w:val="24"/>
           <w:szCs w:val="24"/>
         </w:rPr>
-        <w:t xml:space="preserve">fungsi/method yang digunakan untuk melakukan proses terhadap </w:t>
+        <w:t xml:space="preserve">fungsi yang digunakan untuk melakukan proses terhadap </w:t>
       </w:r>
       <w:r>
         <w:rPr>
@@ -4411,16 +4419,25 @@
           <w:sz w:val="24"/>
           <w:szCs w:val="24"/>
         </w:rPr>
-        <w:t xml:space="preserve">, terdapat </w:t>
-      </w:r>
-      <w:r>
-        <w:rPr>
-          <w:rFonts w:ascii="Arial" w:hAnsi="Arial" w:cs="Arial"/>
-          <w:bCs/>
-          <w:sz w:val="24"/>
-          <w:szCs w:val="24"/>
-        </w:rPr>
-        <w:t xml:space="preserve">method menggunakan flask untuk mendapatkan class beserta komponen-komponennya yang dibutuhkan untuk membuat query form dan juga upload form untuk ditampilkan di website </w:t>
+        <w:t>, terdapat</w:t>
+      </w:r>
+      <w:r>
+        <w:rPr>
+          <w:rFonts w:ascii="Arial" w:hAnsi="Arial" w:cs="Arial"/>
+          <w:bCs/>
+          <w:sz w:val="24"/>
+          <w:szCs w:val="24"/>
+        </w:rPr>
+        <w:t xml:space="preserve"> fungsi yang</w:t>
+      </w:r>
+      <w:r>
+        <w:rPr>
+          <w:rFonts w:ascii="Arial" w:hAnsi="Arial" w:cs="Arial"/>
+          <w:bCs/>
+          <w:sz w:val="24"/>
+          <w:szCs w:val="24"/>
+        </w:rPr>
+        <w:t xml:space="preserve"> menggunakan flask untuk mendapatkan class beserta komponen-komponennya yang dibutuhkan untuk membuat query form dan juga upload form untuk ditampilkan di website </w:t>
       </w:r>
       <w:r>
         <w:rPr>
@@ -4911,7 +4928,25 @@
           <w:sz w:val="24"/>
           <w:szCs w:val="20"/>
         </w:rPr>
-        <w:t xml:space="preserve">Kemudian ada method baru yaitu </w:t>
+        <w:t>Kemudian ada</w:t>
+      </w:r>
+      <w:r>
+        <w:rPr>
+          <w:rFonts w:ascii="Arial" w:hAnsi="Arial" w:cs="Arial"/>
+          <w:bCs/>
+          <w:sz w:val="24"/>
+          <w:szCs w:val="20"/>
+        </w:rPr>
+        <w:t xml:space="preserve"> fungsi </w:t>
+      </w:r>
+      <w:r>
+        <w:rPr>
+          <w:rFonts w:ascii="Arial" w:hAnsi="Arial" w:cs="Arial"/>
+          <w:bCs/>
+          <w:sz w:val="24"/>
+          <w:szCs w:val="20"/>
+        </w:rPr>
+        <w:t xml:space="preserve">baru yaitu </w:t>
       </w:r>
       <w:r>
         <w:rPr>
@@ -5420,7 +5455,16 @@
           <w:szCs w:val="20"/>
         </w:rPr>
         <w:lastRenderedPageBreak/>
-        <w:t xml:space="preserve">Ada juga method </w:t>
+        <w:t xml:space="preserve">Ada juga </w:t>
+      </w:r>
+      <w:r>
+        <w:rPr>
+          <w:rFonts w:ascii="Arial" w:hAnsi="Arial" w:cs="Arial"/>
+          <w:bCs/>
+          <w:sz w:val="24"/>
+          <w:szCs w:val="20"/>
+        </w:rPr>
+        <w:t xml:space="preserve">fungsi </w:t>
       </w:r>
       <w:r>
         <w:rPr>
@@ -7155,7 +7199,7 @@
           <w:szCs w:val="28"/>
         </w:rPr>
       </w:pPr>
-      <w:bookmarkStart w:id="7" w:name="_Toc56292830"/>
+      <w:bookmarkStart w:id="8" w:name="_Toc56292830"/>
       <w:r>
         <w:rPr>
           <w:rFonts w:ascii="Arial" w:hAnsi="Arial" w:cs="Arial"/>
@@ -7168,7 +7212,7 @@
         <w:lastRenderedPageBreak/>
         <w:t>BAB IV</w:t>
       </w:r>
-      <w:bookmarkEnd w:id="7"/>
+      <w:bookmarkEnd w:id="8"/>
     </w:p>
     <w:p>
       <w:pPr>
@@ -7184,7 +7228,7 @@
           <w:szCs w:val="28"/>
         </w:rPr>
       </w:pPr>
-      <w:bookmarkStart w:id="8" w:name="_Toc56292831"/>
+      <w:bookmarkStart w:id="9" w:name="_Toc56292831"/>
       <w:r>
         <w:rPr>
           <w:rFonts w:ascii="Arial" w:hAnsi="Arial" w:cs="Arial"/>
@@ -7196,7 +7240,7 @@
         </w:rPr>
         <w:t>EKSPERIMEN</w:t>
       </w:r>
-      <w:bookmarkEnd w:id="8"/>
+      <w:bookmarkEnd w:id="9"/>
     </w:p>
     <w:p/>
     <w:p>
@@ -7439,6 +7483,7 @@
         <w:rPr>
           <w:rFonts w:ascii="Times New Roman" w:hAnsi="Times New Roman" w:cs="Times New Roman"/>
           <w:b/>
+          <w:noProof/>
           <w:sz w:val="28"/>
         </w:rPr>
         <w:lastRenderedPageBreak/>
@@ -7545,6 +7590,7 @@
         <w:rPr>
           <w:rFonts w:ascii="Times New Roman" w:hAnsi="Times New Roman" w:cs="Times New Roman"/>
           <w:b/>
+          <w:noProof/>
           <w:sz w:val="28"/>
         </w:rPr>
         <w:drawing>
@@ -7672,6 +7718,7 @@
         <w:rPr>
           <w:rFonts w:ascii="Times New Roman" w:hAnsi="Times New Roman" w:cs="Times New Roman"/>
           <w:b/>
+          <w:noProof/>
           <w:sz w:val="28"/>
         </w:rPr>
         <w:drawing>
@@ -7725,6 +7772,7 @@
         <w:rPr>
           <w:rFonts w:ascii="Times New Roman" w:hAnsi="Times New Roman" w:cs="Times New Roman"/>
           <w:b/>
+          <w:noProof/>
           <w:sz w:val="28"/>
         </w:rPr>
         <w:drawing>
@@ -7895,6 +7943,7 @@
         <w:rPr>
           <w:rFonts w:ascii="Arial" w:hAnsi="Arial" w:cs="Arial"/>
           <w:bCs/>
+          <w:noProof/>
           <w:sz w:val="24"/>
           <w:szCs w:val="20"/>
         </w:rPr>
@@ -7950,6 +7999,7 @@
         <w:rPr>
           <w:rFonts w:ascii="Arial" w:hAnsi="Arial" w:cs="Arial"/>
           <w:bCs/>
+          <w:noProof/>
           <w:sz w:val="24"/>
           <w:szCs w:val="20"/>
         </w:rPr>
@@ -8120,6 +8170,7 @@
         <w:rPr>
           <w:rFonts w:ascii="Arial" w:hAnsi="Arial" w:cs="Arial"/>
           <w:bCs/>
+          <w:noProof/>
           <w:sz w:val="24"/>
           <w:szCs w:val="20"/>
         </w:rPr>
@@ -8175,6 +8226,7 @@
         <w:rPr>
           <w:rFonts w:ascii="Arial" w:hAnsi="Arial" w:cs="Arial"/>
           <w:bCs/>
+          <w:noProof/>
           <w:sz w:val="24"/>
           <w:szCs w:val="20"/>
         </w:rPr>
@@ -8252,6 +8304,7 @@
         <w:rPr>
           <w:rFonts w:ascii="Arial" w:hAnsi="Arial" w:cs="Arial"/>
           <w:bCs/>
+          <w:noProof/>
           <w:sz w:val="24"/>
           <w:szCs w:val="20"/>
         </w:rPr>
@@ -8307,6 +8360,7 @@
         <w:rPr>
           <w:rFonts w:ascii="Arial" w:hAnsi="Arial" w:cs="Arial"/>
           <w:bCs/>
+          <w:noProof/>
           <w:sz w:val="24"/>
           <w:szCs w:val="20"/>
         </w:rPr>
@@ -8425,6 +8479,7 @@
         <w:rPr>
           <w:rFonts w:ascii="Arial" w:hAnsi="Arial" w:cs="Arial"/>
           <w:bCs/>
+          <w:noProof/>
           <w:sz w:val="24"/>
           <w:szCs w:val="20"/>
         </w:rPr>
@@ -8480,6 +8535,7 @@
         <w:rPr>
           <w:rFonts w:ascii="Arial" w:hAnsi="Arial" w:cs="Arial"/>
           <w:bCs/>
+          <w:noProof/>
           <w:sz w:val="24"/>
           <w:szCs w:val="20"/>
         </w:rPr>
@@ -8630,6 +8686,7 @@
         <w:rPr>
           <w:rFonts w:ascii="Arial" w:hAnsi="Arial" w:cs="Arial"/>
           <w:bCs/>
+          <w:noProof/>
           <w:sz w:val="24"/>
           <w:szCs w:val="20"/>
         </w:rPr>
@@ -8685,6 +8742,7 @@
         <w:rPr>
           <w:rFonts w:ascii="Arial" w:hAnsi="Arial" w:cs="Arial"/>
           <w:bCs/>
+          <w:noProof/>
           <w:sz w:val="24"/>
           <w:szCs w:val="20"/>
         </w:rPr>
@@ -8779,7 +8837,7 @@
           <w:szCs w:val="28"/>
         </w:rPr>
       </w:pPr>
-      <w:bookmarkStart w:id="9" w:name="_Toc56292832"/>
+      <w:bookmarkStart w:id="10" w:name="_Toc56292832"/>
       <w:r>
         <w:rPr>
           <w:rFonts w:ascii="Arial" w:hAnsi="Arial" w:cs="Arial"/>
@@ -8792,7 +8850,7 @@
         <w:lastRenderedPageBreak/>
         <w:t>BAB V</w:t>
       </w:r>
-      <w:bookmarkEnd w:id="9"/>
+      <w:bookmarkEnd w:id="10"/>
     </w:p>
     <w:p>
       <w:pPr>
@@ -8808,7 +8866,7 @@
           <w:szCs w:val="28"/>
         </w:rPr>
       </w:pPr>
-      <w:bookmarkStart w:id="10" w:name="_Toc56292833"/>
+      <w:bookmarkStart w:id="11" w:name="_Toc56292833"/>
       <w:r>
         <w:rPr>
           <w:rFonts w:ascii="Arial" w:hAnsi="Arial" w:cs="Arial"/>
@@ -8820,7 +8878,7 @@
         </w:rPr>
         <w:t>SIMPULAN, SARAN, DAN REFLEKSI</w:t>
       </w:r>
-      <w:bookmarkEnd w:id="10"/>
+      <w:bookmarkEnd w:id="11"/>
     </w:p>
     <w:p>
       <w:pPr>
@@ -9338,7 +9396,7 @@
           <w:szCs w:val="28"/>
         </w:rPr>
       </w:pPr>
-      <w:bookmarkStart w:id="11" w:name="_Toc56292834"/>
+      <w:bookmarkStart w:id="12" w:name="_Toc56292834"/>
       <w:r>
         <w:rPr>
           <w:rFonts w:ascii="Arial" w:hAnsi="Arial" w:cs="Arial"/>
@@ -9362,7 +9420,7 @@
         </w:rPr>
         <w:t>REFERENSI</w:t>
       </w:r>
-      <w:bookmarkEnd w:id="11"/>
+      <w:bookmarkEnd w:id="12"/>
     </w:p>
     <w:p/>
     <w:p>
@@ -9828,15 +9886,7 @@
           <w:sz w:val="24"/>
           <w:szCs w:val="24"/>
         </w:rPr>
-        <w:t xml:space="preserve">9 </w:t>
-      </w:r>
-      <w:r>
-        <w:rPr>
-          <w:rFonts w:ascii="Arial" w:hAnsi="Arial" w:cs="Arial"/>
-          <w:sz w:val="24"/>
-          <w:szCs w:val="24"/>
-        </w:rPr>
-        <w:t>November</w:t>
+        <w:t>9 November</w:t>
       </w:r>
       <w:r>
         <w:rPr>
@@ -9856,7 +9906,7 @@
           <w:szCs w:val="24"/>
         </w:rPr>
       </w:pPr>
-      <w:hyperlink r:id="rId63" w:history="1">
+      <w:hyperlink r:id="rId63" w:anchor=":~:text=What%20are%20Stop%20words%3F,result%20of%20a%20search%20query" w:history="1">
         <w:r>
           <w:rPr>
             <w:rStyle w:val="Hyperlink"/>
@@ -9902,10 +9952,7 @@
         </w:rPr>
       </w:pPr>
     </w:p>
-    <w:p>
-      <w:bookmarkStart w:id="12" w:name="_GoBack"/>
-      <w:bookmarkEnd w:id="12"/>
-    </w:p>
+    <w:p/>
     <w:sectPr>
       <w:footerReference w:type="default" r:id="rId64"/>
       <w:pgSz w:w="12240" w:h="15840"/>
@@ -10925,6 +10972,7 @@
   <w:style w:type="character" w:default="1" w:styleId="DefaultParagraphFont">
     <w:name w:val="Default Paragraph Font"/>
     <w:uiPriority w:val="1"/>
+    <w:semiHidden/>
     <w:unhideWhenUsed/>
   </w:style>
   <w:style w:type="table" w:default="1" w:styleId="TableNormal">

</xml_diff>